<commit_message>
Updated documentation to include phrase detection algorithm
(cherry picked from commit fe40fd4b02fc6ae226ebb41f3cc9913cc46ca66a)

# Conflicts:
#	src/main/kotlin/util/Ranker.java
</commit_message>
<xml_diff>
--- a/COMP4321_FINAL_SUBMISSION.docx
+++ b/COMP4321_FINAL_SUBMISSION.docx
@@ -198,27 +198,7 @@
           <w:sz w:val="24"/>
           <w:szCs w:val="24"/>
         </w:rPr>
-        <w:t xml:space="preserve">KIM, Hyun </w:t>
-      </w:r>
-      <w:proofErr w:type="spellStart"/>
-      <w:r>
-        <w:rPr>
-          <w:rFonts w:ascii="Segoe UI" w:eastAsia="PMingLiU" w:hAnsi="Segoe UI" w:cs="Segoe UI"/>
-          <w:color w:val="24292E"/>
-          <w:sz w:val="24"/>
-          <w:szCs w:val="24"/>
-        </w:rPr>
-        <w:t>Gyu</w:t>
-      </w:r>
-      <w:proofErr w:type="spellEnd"/>
-      <w:r>
-        <w:rPr>
-          <w:rFonts w:ascii="Segoe UI" w:eastAsia="PMingLiU" w:hAnsi="Segoe UI" w:cs="Segoe UI"/>
-          <w:color w:val="24292E"/>
-          <w:sz w:val="24"/>
-          <w:szCs w:val="24"/>
-        </w:rPr>
-        <w:t xml:space="preserve"> (</w:t>
+        <w:t>KIM, Hyun Gyu (</w:t>
       </w:r>
       <w:hyperlink r:id="rId9" w:history="1">
         <w:r>
@@ -299,7 +279,7 @@
     </w:p>
     <w:p>
       <w:pPr>
-        <w:pStyle w:val="2"/>
+        <w:pStyle w:val="Heading2"/>
       </w:pPr>
       <w:r>
         <w:lastRenderedPageBreak/>
@@ -308,11 +288,6 @@
       <w:bookmarkEnd w:id="2"/>
     </w:p>
     <w:p>
-      <w:pPr>
-        <w:rPr>
-          <w:rFonts w:hint="eastAsia"/>
-        </w:rPr>
-      </w:pPr>
       <w:r>
         <w:rPr>
           <w:noProof/>
@@ -356,7 +331,7 @@
     </w:p>
     <w:p>
       <w:pPr>
-        <w:pStyle w:val="3"/>
+        <w:pStyle w:val="Heading3"/>
       </w:pPr>
       <w:bookmarkStart w:id="3" w:name="_Toc7301007"/>
       <w:r>
@@ -412,7 +387,7 @@
       <w:hyperlink r:id="rId12" w:history="1">
         <w:r>
           <w:rPr>
-            <w:rStyle w:val="af9"/>
+            <w:rStyle w:val="Hyperlink"/>
             <w:rFonts w:cstheme="minorHAnsi"/>
           </w:rPr>
           <w:t>www.cse.ust.hk</w:t>
@@ -442,14 +417,12 @@
         </w:rPr>
         <w:t xml:space="preserve"> </w:t>
       </w:r>
-      <w:proofErr w:type="spellStart"/>
       <w:r>
         <w:rPr>
           <w:rFonts w:cstheme="minorHAnsi"/>
         </w:rPr>
         <w:t>RocksDBs</w:t>
       </w:r>
-      <w:proofErr w:type="spellEnd"/>
       <w:r>
         <w:rPr>
           <w:rFonts w:cstheme="minorHAnsi"/>
@@ -489,7 +462,7 @@
     </w:p>
     <w:p>
       <w:pPr>
-        <w:pStyle w:val="3"/>
+        <w:pStyle w:val="Heading3"/>
       </w:pPr>
       <w:bookmarkStart w:id="4" w:name="_Toc7301009"/>
       <w:r>
@@ -523,15 +496,7 @@
         <w:t xml:space="preserve"> the page scores of queries are calculated </w:t>
       </w:r>
       <w:r>
-        <w:t xml:space="preserve">according to </w:t>
-      </w:r>
-      <w:proofErr w:type="spellStart"/>
-      <w:r>
-        <w:t>tfidf</w:t>
-      </w:r>
-      <w:proofErr w:type="spellEnd"/>
-      <w:r>
-        <w:t xml:space="preserve"> and cosine similarity</w:t>
+        <w:t>according to tfidf and cosine similarity</w:t>
       </w:r>
       <w:r>
         <w:t>.</w:t>
@@ -542,7 +507,7 @@
     </w:p>
     <w:p>
       <w:pPr>
-        <w:pStyle w:val="3"/>
+        <w:pStyle w:val="Heading3"/>
       </w:pPr>
       <w:bookmarkStart w:id="5" w:name="_Toc7301010"/>
       <w:r>
@@ -648,7 +613,7 @@
     </w:p>
     <w:p>
       <w:pPr>
-        <w:pStyle w:val="2"/>
+        <w:pStyle w:val="Heading2"/>
       </w:pPr>
       <w:bookmarkStart w:id="6" w:name="_Toc7301011"/>
       <w:r>
@@ -668,20 +633,12 @@
         <w:t>T</w:t>
       </w:r>
       <w:r>
-        <w:t xml:space="preserve">he source code of the whole environment </w:t>
-      </w:r>
-      <w:proofErr w:type="gramStart"/>
-      <w:r>
-        <w:t>are</w:t>
-      </w:r>
-      <w:proofErr w:type="gramEnd"/>
-      <w:r>
-        <w:t>;</w:t>
+        <w:t>he source code of the whole environment are;</w:t>
       </w:r>
     </w:p>
     <w:tbl>
       <w:tblPr>
-        <w:tblStyle w:val="afc"/>
+        <w:tblStyle w:val="TableGrid"/>
         <w:tblW w:w="0" w:type="auto"/>
         <w:tblLook w:val="04A0" w:firstRow="1" w:lastRow="0" w:firstColumn="1" w:lastColumn="0" w:noHBand="0" w:noVBand="1"/>
       </w:tblPr>
@@ -702,19 +659,11 @@
                 <w:rFonts w:cstheme="minorHAnsi"/>
               </w:rPr>
             </w:pPr>
-            <w:proofErr w:type="spellStart"/>
-            <w:r>
-              <w:rPr>
-                <w:rFonts w:cstheme="minorHAnsi"/>
-              </w:rPr>
-              <w:t>src</w:t>
-            </w:r>
-            <w:proofErr w:type="spellEnd"/>
-            <w:r>
-              <w:rPr>
-                <w:rFonts w:cstheme="minorHAnsi"/>
-              </w:rPr>
-              <w:t>/main/</w:t>
+            <w:r>
+              <w:rPr>
+                <w:rFonts w:cstheme="minorHAnsi"/>
+              </w:rPr>
+              <w:t>src/main/</w:t>
             </w:r>
           </w:p>
         </w:tc>
@@ -728,7 +677,6 @@
                 <w:rFonts w:cstheme="minorHAnsi"/>
               </w:rPr>
             </w:pPr>
-            <w:proofErr w:type="spellStart"/>
             <w:r>
               <w:rPr>
                 <w:rFonts w:cstheme="minorHAnsi" w:hint="eastAsia"/>
@@ -739,14 +687,7 @@
               <w:rPr>
                 <w:rFonts w:cstheme="minorHAnsi"/>
               </w:rPr>
-              <w:t>otlin</w:t>
-            </w:r>
-            <w:proofErr w:type="spellEnd"/>
-            <w:r>
-              <w:rPr>
-                <w:rFonts w:cstheme="minorHAnsi"/>
-              </w:rPr>
-              <w:t>/</w:t>
+              <w:t>otlin/</w:t>
             </w:r>
           </w:p>
         </w:tc>
@@ -1172,14 +1113,12 @@
                 <w:rFonts w:cstheme="minorHAnsi"/>
               </w:rPr>
             </w:pPr>
-            <w:proofErr w:type="spellStart"/>
             <w:r>
               <w:rPr>
                 <w:rFonts w:cstheme="minorHAnsi"/>
               </w:rPr>
               <w:t>application.yml</w:t>
             </w:r>
-            <w:proofErr w:type="spellEnd"/>
           </w:p>
         </w:tc>
         <w:tc>
@@ -1328,20 +1267,12 @@
         <w:t xml:space="preserve"> </w:t>
       </w:r>
       <w:r>
-        <w:t xml:space="preserve">different indexes in different </w:t>
-      </w:r>
-      <w:proofErr w:type="spellStart"/>
-      <w:r>
-        <w:t>RocksDB</w:t>
-      </w:r>
-      <w:proofErr w:type="spellEnd"/>
-      <w:r>
-        <w:t>.</w:t>
+        <w:t>different indexes in different RocksDB.</w:t>
       </w:r>
     </w:p>
     <w:tbl>
       <w:tblPr>
-        <w:tblStyle w:val="afc"/>
+        <w:tblStyle w:val="TableGrid"/>
         <w:tblW w:w="8500" w:type="dxa"/>
         <w:tblLook w:val="04A0" w:firstRow="1" w:lastRow="0" w:firstColumn="1" w:lastColumn="0" w:noHBand="0" w:noVBand="1"/>
       </w:tblPr>
@@ -1501,16 +1432,8 @@
               <w:rPr>
                 <w:rFonts w:cstheme="minorHAnsi"/>
               </w:rPr>
-              <w:t xml:space="preserve">Web </w:t>
-            </w:r>
-            <w:proofErr w:type="spellStart"/>
-            <w:r>
-              <w:rPr>
-                <w:rFonts w:cstheme="minorHAnsi"/>
-              </w:rPr>
-              <w:t>url</w:t>
-            </w:r>
-            <w:proofErr w:type="spellEnd"/>
+              <w:t>Web url</w:t>
+            </w:r>
           </w:p>
         </w:tc>
         <w:tc>
@@ -1833,7 +1756,7 @@
           <w:p>
             <w:pPr>
               <w:rPr>
-                <w:rFonts w:cstheme="minorHAnsi" w:hint="eastAsia"/>
+                <w:rFonts w:cstheme="minorHAnsi"/>
               </w:rPr>
             </w:pPr>
             <w:r>
@@ -2182,21 +2105,7 @@
               <w:rPr>
                 <w:rFonts w:cstheme="minorHAnsi"/>
               </w:rPr>
-              <w:t>ist(</w:t>
-            </w:r>
-            <w:proofErr w:type="spellStart"/>
-            <w:r>
-              <w:rPr>
-                <w:rFonts w:cstheme="minorHAnsi"/>
-              </w:rPr>
-              <w:t>WordID</w:t>
-            </w:r>
-            <w:proofErr w:type="spellEnd"/>
-            <w:r>
-              <w:rPr>
-                <w:rFonts w:cstheme="minorHAnsi"/>
-              </w:rPr>
-              <w:t>)</w:t>
+              <w:t>ist(WordID)</w:t>
             </w:r>
           </w:p>
         </w:tc>
@@ -2422,21 +2331,7 @@
               <w:rPr>
                 <w:rFonts w:cstheme="minorHAnsi"/>
               </w:rPr>
-              <w:t>ist(</w:t>
-            </w:r>
-            <w:proofErr w:type="spellStart"/>
-            <w:r>
-              <w:rPr>
-                <w:rFonts w:cstheme="minorHAnsi"/>
-              </w:rPr>
-              <w:t>wordID</w:t>
-            </w:r>
-            <w:proofErr w:type="spellEnd"/>
-            <w:r>
-              <w:rPr>
-                <w:rFonts w:cstheme="minorHAnsi"/>
-              </w:rPr>
-              <w:t>, count)</w:t>
+              <w:t>ist(wordID, count)</w:t>
             </w:r>
           </w:p>
         </w:tc>
@@ -2583,13 +2478,13 @@
           <w:p>
             <w:pPr>
               <w:rPr>
+                <w:rFonts w:cstheme="minorHAnsi"/>
+              </w:rPr>
+            </w:pPr>
+            <w:r>
+              <w:rPr>
                 <w:rFonts w:cstheme="minorHAnsi" w:hint="eastAsia"/>
               </w:rPr>
-            </w:pPr>
-            <w:r>
-              <w:rPr>
-                <w:rFonts w:cstheme="minorHAnsi" w:hint="eastAsia"/>
-              </w:rPr>
               <w:t>U</w:t>
             </w:r>
             <w:r>
@@ -2607,7 +2502,7 @@
           <w:p>
             <w:pPr>
               <w:rPr>
-                <w:rFonts w:cstheme="minorHAnsi" w:hint="eastAsia"/>
+                <w:rFonts w:cstheme="minorHAnsi"/>
               </w:rPr>
             </w:pPr>
             <w:r>
@@ -2706,7 +2601,7 @@
     <w:p/>
     <w:p>
       <w:pPr>
-        <w:pStyle w:val="2"/>
+        <w:pStyle w:val="Heading2"/>
       </w:pPr>
       <w:bookmarkStart w:id="7" w:name="_Toc7301012"/>
       <w:r>
@@ -2716,7 +2611,7 @@
     </w:p>
     <w:p>
       <w:pPr>
-        <w:pStyle w:val="3"/>
+        <w:pStyle w:val="Heading3"/>
       </w:pPr>
       <w:r>
         <w:rPr>
@@ -2735,7 +2630,7 @@
     </w:p>
     <w:p>
       <w:pPr>
-        <w:pStyle w:val="3"/>
+        <w:pStyle w:val="Heading3"/>
       </w:pPr>
       <w:r>
         <w:rPr>
@@ -2751,12 +2646,10 @@
       <w:r>
         <w:t>To perform stemming and stop-word removal, the Porter’s algorithm is used.</w:t>
       </w:r>
-      <w:bookmarkStart w:id="8" w:name="_GoBack"/>
-      <w:bookmarkEnd w:id="8"/>
-    </w:p>
-    <w:p>
-      <w:pPr>
-        <w:pStyle w:val="3"/>
+    </w:p>
+    <w:p>
+      <w:pPr>
+        <w:pStyle w:val="Heading3"/>
       </w:pPr>
       <w:r>
         <w:rPr>
@@ -2776,20 +2669,12 @@
         <w:t>A</w:t>
       </w:r>
       <w:r>
-        <w:t xml:space="preserve">fter user submits their queries, the queries are being processed by stop-word removal and stemming. The queries are transformed to the search engine and it applies </w:t>
-      </w:r>
-      <w:proofErr w:type="spellStart"/>
-      <w:r>
-        <w:t>tfidf</w:t>
-      </w:r>
-      <w:proofErr w:type="spellEnd"/>
-      <w:r>
-        <w:t xml:space="preserve"> and cosine similarity with pages.</w:t>
-      </w:r>
-    </w:p>
-    <w:p>
-      <w:pPr>
-        <w:pStyle w:val="3"/>
+        <w:t>fter user submits their queries, the queries are being processed by stop-word removal and stemming. The queries are transformed to the search engine and it applies tfidf and cosine similarity with pages.</w:t>
+      </w:r>
+    </w:p>
+    <w:p>
+      <w:pPr>
+        <w:pStyle w:val="Heading3"/>
       </w:pPr>
       <w:r>
         <w:rPr>
@@ -2818,21 +2703,7 @@
         <w:rPr>
           <w:rFonts w:cstheme="minorHAnsi"/>
         </w:rPr>
-        <w:t xml:space="preserve">and </w:t>
-      </w:r>
-      <w:proofErr w:type="spellStart"/>
-      <w:r>
-        <w:rPr>
-          <w:rFonts w:cstheme="minorHAnsi"/>
-        </w:rPr>
-        <w:t>WebJars</w:t>
-      </w:r>
-      <w:proofErr w:type="spellEnd"/>
-      <w:r>
-        <w:rPr>
-          <w:rFonts w:cstheme="minorHAnsi"/>
-        </w:rPr>
-        <w:t xml:space="preserve">. Sprint Boot </w:t>
+        <w:t xml:space="preserve">and WebJars. Sprint Boot </w:t>
       </w:r>
       <w:r>
         <w:rPr>
@@ -2873,7 +2744,7 @@
       <w:hyperlink r:id="rId13" w:history="1">
         <w:r>
           <w:rPr>
-            <w:rStyle w:val="af9"/>
+            <w:rStyle w:val="Hyperlink"/>
             <w:rFonts w:cstheme="minorHAnsi"/>
           </w:rPr>
           <w:t>Spring Guides</w:t>
@@ -2887,13 +2758,8 @@
       </w:r>
     </w:p>
     <w:p>
-      <w:proofErr w:type="spellStart"/>
-      <w:r>
-        <w:t>WebJars</w:t>
-      </w:r>
-      <w:proofErr w:type="spellEnd"/>
-      <w:r>
-        <w:t xml:space="preserve"> are client-side web libraries packaged into JAR files.</w:t>
+      <w:r>
+        <w:t>WebJars are client-side web libraries packaged into JAR files.</w:t>
       </w:r>
       <w:r>
         <w:t xml:space="preserve"> It can e</w:t>
@@ -2904,7 +2770,14 @@
     </w:p>
     <w:p>
       <w:pPr>
-        <w:pStyle w:val="3"/>
+        <w:pStyle w:val="Heading3"/>
+        <w:sectPr>
+          <w:footerReference w:type="default" r:id="rId14"/>
+          <w:pgSz w:w="11906" w:h="16838"/>
+          <w:pgMar w:top="1440" w:right="1800" w:bottom="1440" w:left="1800" w:header="851" w:footer="992" w:gutter="0"/>
+          <w:cols w:space="425"/>
+          <w:docGrid w:type="lines" w:linePitch="360"/>
+        </w:sectPr>
       </w:pPr>
       <w:r>
         <w:br w:type="page"/>
@@ -2912,7 +2785,72 @@
     </w:p>
     <w:p>
       <w:pPr>
-        <w:pStyle w:val="2"/>
+        <w:pStyle w:val="Heading3"/>
+      </w:pPr>
+      <w:r>
+        <w:lastRenderedPageBreak/>
+        <w:t>Phrase search</w:t>
+      </w:r>
+    </w:p>
+    <w:p>
+      <w:r>
+        <w:t>In order to achieve phrase search, query terms are first be translated into word IDs and then parsed as a List&lt;List&lt;String&gt;&gt;. If the query does not contain any phrases, the resulting list will simply be a list of List&lt;String&gt; of all size 1. Phrases are denoted by enclosing quotation marks, e.g. “Hong Kong”, in the query. If a phrase is detected, it will be parsed as a List&lt;S</w:t>
+      </w:r>
+      <w:bookmarkStart w:id="8" w:name="_GoBack"/>
+      <w:bookmarkEnd w:id="8"/>
+      <w:r>
+        <w:t>tring&gt; containing the phrase, with each word as a String within the list.</w:t>
+      </w:r>
+    </w:p>
+    <w:p>
+      <w:r>
+        <w:t xml:space="preserve">For example, let’s say the word IDs of Hong, Kong and Computer are 1, 2 and 3 respectively. If the query is </w:t>
+      </w:r>
+      <w:r>
+        <w:rPr>
+          <w:i/>
+        </w:rPr>
+        <w:t>Hong Kong Computer</w:t>
+      </w:r>
+      <w:r>
+        <w:t xml:space="preserve"> without any phrases (i.e. no quotation marks), the query will be parsed as [[1], [2], [3]]. However, if the query is </w:t>
+      </w:r>
+      <w:r>
+        <w:rPr>
+          <w:i/>
+        </w:rPr>
+        <w:t>“Hong Kong” Computer</w:t>
+      </w:r>
+      <w:r>
+        <w:t xml:space="preserve"> with Hong Kong as a phrase, the query will instead be parsed as [[1, 2], [3]].</w:t>
+      </w:r>
+    </w:p>
+    <w:p>
+      <w:r>
+        <w:t>Once the query is parsed to List&lt;List&lt;String&gt;&gt;, we go through this list and look for phrases, i.e. the inner list has size &gt; 1. Once a phrase is detected, we check whether this phrase appears in the document, if so, how many times does it appear in the document. This can be achieved since we can get the sequence of word IDs in a document from urlWordsDB given a document ID, and we can simply do a string compare to see whether the sequence of wordIds contains the sequence of query term IDs, using the .contains() function in the String class. To count how many times the phrase appears in the document, we used the .countMatches() function in StringUtils class in apache.</w:t>
+      </w:r>
+    </w:p>
+    <w:p>
+      <w:r>
+        <w:t>To get the tfidf score for the phrase, we simply sum up the two words’ individual tfidf scores and multiply it by the number of times the phrase appear in the document. In other words, we are essentially treating the phrase as a single entity and checking whether the entire entity appears in the document.</w:t>
+      </w:r>
+    </w:p>
+    <w:p>
+      <w:pPr>
+        <w:sectPr>
+          <w:pgSz w:w="11906" w:h="16838"/>
+          <w:pgMar w:top="1440" w:right="1800" w:bottom="1440" w:left="1800" w:header="851" w:footer="992" w:gutter="0"/>
+          <w:cols w:space="425"/>
+          <w:docGrid w:type="lines" w:linePitch="360"/>
+        </w:sectPr>
+      </w:pPr>
+      <w:r>
+        <w:t>For example, let’s say a document is made up of the wordIds [1, 2, 3, 4, 5, 2, 3, 7, 2, 9] and the query is [[1], [2, 3]]. Our algorithm will parse the query terms one by one, check whether the wordID(s) appear in the query, and get its tfidf score. Since 1 appears in the doc, its tfidf will be added to the doc for calculation of cosine similarity later. Then for [2, 3], since it spears in the document twice, 2 x the sum of the tfidf scores of 2 and 3 will be added. Although 2 appears 3 times in the document, since we are using .contains() and .countMatches() functions, and that “2, 3” only appears twice in the wordIds, it will correctly calculate the score</w:t>
+      </w:r>
+    </w:p>
+    <w:p>
+      <w:pPr>
+        <w:pStyle w:val="Heading2"/>
       </w:pPr>
       <w:bookmarkStart w:id="9" w:name="_Toc7301013"/>
       <w:r>
@@ -2933,7 +2871,7 @@
     </w:p>
     <w:p>
       <w:pPr>
-        <w:pStyle w:val="2"/>
+        <w:pStyle w:val="Heading2"/>
       </w:pPr>
       <w:bookmarkStart w:id="10" w:name="_Toc7301014"/>
       <w:r>
@@ -2950,7 +2888,7 @@
     <w:p/>
     <w:p>
       <w:pPr>
-        <w:pStyle w:val="2"/>
+        <w:pStyle w:val="Heading2"/>
       </w:pPr>
       <w:bookmarkStart w:id="11" w:name="_Toc7301015"/>
       <w:r>
@@ -2965,7 +2903,7 @@
     </w:p>
     <w:tbl>
       <w:tblPr>
-        <w:tblStyle w:val="afc"/>
+        <w:tblStyle w:val="TableGrid"/>
         <w:tblW w:w="0" w:type="auto"/>
         <w:tblLook w:val="04A0" w:firstRow="1" w:lastRow="0" w:firstColumn="1" w:lastColumn="0" w:noHBand="0" w:noVBand="1"/>
       </w:tblPr>
@@ -3039,10 +2977,10 @@
             </w:r>
           </w:p>
           <w:p>
-            <w:hyperlink r:id="rId14" w:history="1">
+            <w:hyperlink r:id="rId15" w:history="1">
               <w:r>
                 <w:rPr>
-                  <w:rStyle w:val="af9"/>
+                  <w:rStyle w:val="Hyperlink"/>
                 </w:rPr>
                 <w:t>https://www.cse.ust.hk/ug/honors/</w:t>
               </w:r>
@@ -3101,10 +3039,10 @@
             </w:r>
           </w:p>
           <w:p>
-            <w:hyperlink r:id="rId15" w:history="1">
+            <w:hyperlink r:id="rId16" w:history="1">
               <w:r>
                 <w:rPr>
-                  <w:rStyle w:val="af9"/>
+                  <w:rStyle w:val="Hyperlink"/>
                 </w:rPr>
                 <w:t>https://www.cse.ust.hk/ug/enrichment/</w:t>
               </w:r>
@@ -3136,48 +3074,6 @@
             <wp:extent cx="6235747" cy="1669928"/>
             <wp:effectExtent l="0" t="0" r="0" b="6985"/>
             <wp:docPr id="1" name="圖片 1"/>
-            <wp:cNvGraphicFramePr>
-              <a:graphicFrameLocks xmlns:a="http://schemas.openxmlformats.org/drawingml/2006/main" noChangeAspect="1"/>
-            </wp:cNvGraphicFramePr>
-            <a:graphic xmlns:a="http://schemas.openxmlformats.org/drawingml/2006/main">
-              <a:graphicData uri="http://schemas.openxmlformats.org/drawingml/2006/picture">
-                <pic:pic xmlns:pic="http://schemas.openxmlformats.org/drawingml/2006/picture">
-                  <pic:nvPicPr>
-                    <pic:cNvPr id="1" name=""/>
-                    <pic:cNvPicPr/>
-                  </pic:nvPicPr>
-                  <pic:blipFill>
-                    <a:blip r:embed="rId16"/>
-                    <a:stretch>
-                      <a:fillRect/>
-                    </a:stretch>
-                  </pic:blipFill>
-                  <pic:spPr>
-                    <a:xfrm>
-                      <a:off x="0" y="0"/>
-                      <a:ext cx="6320400" cy="1692598"/>
-                    </a:xfrm>
-                    <a:prstGeom prst="rect">
-                      <a:avLst/>
-                    </a:prstGeom>
-                  </pic:spPr>
-                </pic:pic>
-              </a:graphicData>
-            </a:graphic>
-          </wp:inline>
-        </w:drawing>
-      </w:r>
-    </w:p>
-    <w:p>
-      <w:r>
-        <w:rPr>
-          <w:noProof/>
-        </w:rPr>
-        <w:drawing>
-          <wp:inline distT="0" distB="0" distL="0" distR="0" wp14:anchorId="39FAE48A" wp14:editId="38AD35E9">
-            <wp:extent cx="6282054" cy="1362774"/>
-            <wp:effectExtent l="0" t="0" r="5080" b="8890"/>
-            <wp:docPr id="2" name="圖片 2"/>
             <wp:cNvGraphicFramePr>
               <a:graphicFrameLocks xmlns:a="http://schemas.openxmlformats.org/drawingml/2006/main" noChangeAspect="1"/>
             </wp:cNvGraphicFramePr>
@@ -3197,6 +3093,48 @@
                   <pic:spPr>
                     <a:xfrm>
                       <a:off x="0" y="0"/>
+                      <a:ext cx="6320400" cy="1692598"/>
+                    </a:xfrm>
+                    <a:prstGeom prst="rect">
+                      <a:avLst/>
+                    </a:prstGeom>
+                  </pic:spPr>
+                </pic:pic>
+              </a:graphicData>
+            </a:graphic>
+          </wp:inline>
+        </w:drawing>
+      </w:r>
+    </w:p>
+    <w:p>
+      <w:r>
+        <w:rPr>
+          <w:noProof/>
+        </w:rPr>
+        <w:drawing>
+          <wp:inline distT="0" distB="0" distL="0" distR="0" wp14:anchorId="39FAE48A" wp14:editId="38AD35E9">
+            <wp:extent cx="6282054" cy="1362774"/>
+            <wp:effectExtent l="0" t="0" r="5080" b="8890"/>
+            <wp:docPr id="2" name="圖片 2"/>
+            <wp:cNvGraphicFramePr>
+              <a:graphicFrameLocks xmlns:a="http://schemas.openxmlformats.org/drawingml/2006/main" noChangeAspect="1"/>
+            </wp:cNvGraphicFramePr>
+            <a:graphic xmlns:a="http://schemas.openxmlformats.org/drawingml/2006/main">
+              <a:graphicData uri="http://schemas.openxmlformats.org/drawingml/2006/picture">
+                <pic:pic xmlns:pic="http://schemas.openxmlformats.org/drawingml/2006/picture">
+                  <pic:nvPicPr>
+                    <pic:cNvPr id="1" name=""/>
+                    <pic:cNvPicPr/>
+                  </pic:nvPicPr>
+                  <pic:blipFill>
+                    <a:blip r:embed="rId18"/>
+                    <a:stretch>
+                      <a:fillRect/>
+                    </a:stretch>
+                  </pic:blipFill>
+                  <pic:spPr>
+                    <a:xfrm>
+                      <a:off x="0" y="0"/>
                       <a:ext cx="6416347" cy="1391906"/>
                     </a:xfrm>
                     <a:prstGeom prst="rect">
@@ -3221,7 +3159,7 @@
     </w:p>
     <w:tbl>
       <w:tblPr>
-        <w:tblStyle w:val="afc"/>
+        <w:tblStyle w:val="TableGrid"/>
         <w:tblW w:w="0" w:type="auto"/>
         <w:tblLook w:val="04A0" w:firstRow="1" w:lastRow="0" w:firstColumn="1" w:lastColumn="0" w:noHBand="0" w:noVBand="1"/>
       </w:tblPr>
@@ -3253,13 +3191,8 @@
             <w:tcW w:w="3803" w:type="dxa"/>
           </w:tcPr>
           <w:p>
-            <w:proofErr w:type="spellStart"/>
-            <w:r>
-              <w:t>dik</w:t>
-            </w:r>
-            <w:proofErr w:type="spellEnd"/>
-            <w:r>
-              <w:t xml:space="preserve"> lee professor</w:t>
+            <w:r>
+              <w:t>dik lee professor</w:t>
             </w:r>
           </w:p>
           <w:p/>
@@ -3308,20 +3241,15 @@
             <w:tcW w:w="3803" w:type="dxa"/>
           </w:tcPr>
           <w:p>
-            <w:proofErr w:type="spellStart"/>
-            <w:r>
-              <w:t>Dik-Lun</w:t>
-            </w:r>
-            <w:proofErr w:type="spellEnd"/>
-            <w:r>
-              <w:t xml:space="preserve"> LEE | HKUST CSE</w:t>
-            </w:r>
-          </w:p>
-          <w:p>
-            <w:hyperlink r:id="rId18" w:history="1">
+            <w:r>
+              <w:t>Dik-Lun LEE | HKUST CSE</w:t>
+            </w:r>
+          </w:p>
+          <w:p>
+            <w:hyperlink r:id="rId19" w:history="1">
               <w:r>
                 <w:rPr>
-                  <w:rStyle w:val="af9"/>
+                  <w:rStyle w:val="Hyperlink"/>
                 </w:rPr>
                 <w:t>https://www.cse.ust.hk/admin/people/faculty/profile/dlee</w:t>
               </w:r>
@@ -3388,10 +3316,10 @@
             </w:r>
           </w:p>
           <w:p>
-            <w:hyperlink r:id="rId19" w:history="1">
+            <w:hyperlink r:id="rId20" w:history="1">
               <w:r>
                 <w:rPr>
-                  <w:rStyle w:val="af9"/>
+                  <w:rStyle w:val="Hyperlink"/>
                 </w:rPr>
                 <w:t>https://www.cse.ust.hk/admin/people/faculty/</w:t>
               </w:r>
@@ -3424,48 +3352,6 @@
             <wp:extent cx="6220744" cy="2276046"/>
             <wp:effectExtent l="0" t="0" r="8890" b="0"/>
             <wp:docPr id="3" name="圖片 3"/>
-            <wp:cNvGraphicFramePr>
-              <a:graphicFrameLocks xmlns:a="http://schemas.openxmlformats.org/drawingml/2006/main" noChangeAspect="1"/>
-            </wp:cNvGraphicFramePr>
-            <a:graphic xmlns:a="http://schemas.openxmlformats.org/drawingml/2006/main">
-              <a:graphicData uri="http://schemas.openxmlformats.org/drawingml/2006/picture">
-                <pic:pic xmlns:pic="http://schemas.openxmlformats.org/drawingml/2006/picture">
-                  <pic:nvPicPr>
-                    <pic:cNvPr id="1" name=""/>
-                    <pic:cNvPicPr/>
-                  </pic:nvPicPr>
-                  <pic:blipFill>
-                    <a:blip r:embed="rId20"/>
-                    <a:stretch>
-                      <a:fillRect/>
-                    </a:stretch>
-                  </pic:blipFill>
-                  <pic:spPr>
-                    <a:xfrm>
-                      <a:off x="0" y="0"/>
-                      <a:ext cx="6262937" cy="2291483"/>
-                    </a:xfrm>
-                    <a:prstGeom prst="rect">
-                      <a:avLst/>
-                    </a:prstGeom>
-                  </pic:spPr>
-                </pic:pic>
-              </a:graphicData>
-            </a:graphic>
-          </wp:inline>
-        </w:drawing>
-      </w:r>
-    </w:p>
-    <w:p>
-      <w:r>
-        <w:rPr>
-          <w:noProof/>
-        </w:rPr>
-        <w:drawing>
-          <wp:inline distT="0" distB="0" distL="0" distR="0" wp14:anchorId="6FA2D893" wp14:editId="6F831858">
-            <wp:extent cx="6189293" cy="1387487"/>
-            <wp:effectExtent l="0" t="0" r="2540" b="3175"/>
-            <wp:docPr id="4" name="圖片 4"/>
             <wp:cNvGraphicFramePr>
               <a:graphicFrameLocks xmlns:a="http://schemas.openxmlformats.org/drawingml/2006/main" noChangeAspect="1"/>
             </wp:cNvGraphicFramePr>
@@ -3485,6 +3371,48 @@
                   <pic:spPr>
                     <a:xfrm>
                       <a:off x="0" y="0"/>
+                      <a:ext cx="6262937" cy="2291483"/>
+                    </a:xfrm>
+                    <a:prstGeom prst="rect">
+                      <a:avLst/>
+                    </a:prstGeom>
+                  </pic:spPr>
+                </pic:pic>
+              </a:graphicData>
+            </a:graphic>
+          </wp:inline>
+        </w:drawing>
+      </w:r>
+    </w:p>
+    <w:p>
+      <w:r>
+        <w:rPr>
+          <w:noProof/>
+        </w:rPr>
+        <w:drawing>
+          <wp:inline distT="0" distB="0" distL="0" distR="0" wp14:anchorId="6FA2D893" wp14:editId="6F831858">
+            <wp:extent cx="6189293" cy="1387487"/>
+            <wp:effectExtent l="0" t="0" r="2540" b="3175"/>
+            <wp:docPr id="4" name="圖片 4"/>
+            <wp:cNvGraphicFramePr>
+              <a:graphicFrameLocks xmlns:a="http://schemas.openxmlformats.org/drawingml/2006/main" noChangeAspect="1"/>
+            </wp:cNvGraphicFramePr>
+            <a:graphic xmlns:a="http://schemas.openxmlformats.org/drawingml/2006/main">
+              <a:graphicData uri="http://schemas.openxmlformats.org/drawingml/2006/picture">
+                <pic:pic xmlns:pic="http://schemas.openxmlformats.org/drawingml/2006/picture">
+                  <pic:nvPicPr>
+                    <pic:cNvPr id="1" name=""/>
+                    <pic:cNvPicPr/>
+                  </pic:nvPicPr>
+                  <pic:blipFill>
+                    <a:blip r:embed="rId22"/>
+                    <a:stretch>
+                      <a:fillRect/>
+                    </a:stretch>
+                  </pic:blipFill>
+                  <pic:spPr>
+                    <a:xfrm>
+                      <a:off x="0" y="0"/>
                       <a:ext cx="6317355" cy="1416195"/>
                     </a:xfrm>
                     <a:prstGeom prst="rect">
@@ -3503,7 +3431,7 @@
     </w:p>
     <w:p>
       <w:pPr>
-        <w:pStyle w:val="2"/>
+        <w:pStyle w:val="Heading2"/>
       </w:pPr>
       <w:bookmarkStart w:id="12" w:name="_Toc7301016"/>
       <w:r>
@@ -3514,7 +3442,7 @@
     </w:p>
     <w:p>
       <w:pPr>
-        <w:pStyle w:val="3"/>
+        <w:pStyle w:val="Heading3"/>
       </w:pPr>
       <w:r>
         <w:t>S</w:t>
@@ -3533,10 +3461,10 @@
       <w:r>
         <w:t xml:space="preserve">t the time we crawled </w:t>
       </w:r>
-      <w:hyperlink r:id="rId22" w:history="1">
+      <w:hyperlink r:id="rId23" w:history="1">
         <w:r>
           <w:rPr>
-            <w:rStyle w:val="af9"/>
+            <w:rStyle w:val="Hyperlink"/>
           </w:rPr>
           <w:t>www.cse.ust.hk</w:t>
         </w:r>
@@ -3554,15 +3482,7 @@
         <w:t>2000</w:t>
       </w:r>
       <w:r>
-        <w:t xml:space="preserve"> pages in </w:t>
-      </w:r>
-      <w:proofErr w:type="spellStart"/>
-      <w:r>
-        <w:t>cse</w:t>
-      </w:r>
-      <w:proofErr w:type="spellEnd"/>
-      <w:r>
-        <w:t xml:space="preserve"> department first.</w:t>
+        <w:t xml:space="preserve"> pages in cse department first.</w:t>
       </w:r>
     </w:p>
     <w:p>
@@ -3581,7 +3501,7 @@
     </w:p>
     <w:p>
       <w:pPr>
-        <w:pStyle w:val="3"/>
+        <w:pStyle w:val="Heading3"/>
       </w:pPr>
       <w:r>
         <w:t>Improvement</w:t>
@@ -3600,7 +3520,7 @@
     </w:p>
     <w:p>
       <w:pPr>
-        <w:pStyle w:val="3"/>
+        <w:pStyle w:val="Heading3"/>
       </w:pPr>
       <w:r>
         <w:t>In</w:t>
@@ -3617,35 +3537,18 @@
         <w:t>F</w:t>
       </w:r>
       <w:r>
-        <w:t xml:space="preserve">or ranking function, </w:t>
-      </w:r>
-      <w:proofErr w:type="spellStart"/>
-      <w:r>
-        <w:t>tfidf</w:t>
-      </w:r>
-      <w:proofErr w:type="spellEnd"/>
-      <w:r>
-        <w:t xml:space="preserve"> and cosine similarity weighting are not enough. We hope we can use more advanced algorithm along with other </w:t>
-      </w:r>
-      <w:proofErr w:type="spellStart"/>
-      <w:r>
-        <w:t>personalizations</w:t>
-      </w:r>
-      <w:proofErr w:type="spellEnd"/>
+        <w:t>or ranking function, tfidf and cosine similarity weighting are not enough. We hope we can use more advanced algorithm along with other personalizations.</w:t>
+      </w:r>
+    </w:p>
+    <w:p>
+      <w:r>
+        <w:t>There are many Chinese words in the webpages, we hope we can handle the Chinese word processing if we had more time</w:t>
+      </w:r>
       <w:r>
         <w:t>.</w:t>
       </w:r>
     </w:p>
-    <w:p>
-      <w:r>
-        <w:t>There are many Chinese words in the webpages, we hope we can handle the Chinese word processing if we had more time</w:t>
-      </w:r>
-      <w:r>
-        <w:t>.</w:t>
-      </w:r>
-    </w:p>
     <w:sectPr>
-      <w:footerReference w:type="default" r:id="rId23"/>
       <w:pgSz w:w="11906" w:h="16838"/>
       <w:pgMar w:top="1440" w:right="1800" w:bottom="1440" w:left="1800" w:header="851" w:footer="992" w:gutter="0"/>
       <w:cols w:space="425"/>
@@ -3694,7 +3597,7 @@
     <w:sdtContent>
       <w:p>
         <w:pPr>
-          <w:pStyle w:val="a5"/>
+          <w:pStyle w:val="Footer"/>
           <w:jc w:val="right"/>
         </w:pPr>
         <w:r>
@@ -3720,7 +3623,7 @@
   </w:sdt>
   <w:p>
     <w:pPr>
-      <w:pStyle w:val="a5"/>
+      <w:pStyle w:val="Footer"/>
     </w:pPr>
   </w:p>
 </w:ftr>
@@ -4559,16 +4462,16 @@
     <w:lsdException w:name="Unresolved Mention" w:semiHidden="1" w:unhideWhenUsed="1"/>
     <w:lsdException w:name="Smart Link" w:semiHidden="1" w:unhideWhenUsed="1"/>
   </w:latentStyles>
-  <w:style w:type="paragraph" w:default="1" w:styleId="a">
+  <w:style w:type="paragraph" w:default="1" w:styleId="Normal">
     <w:name w:val="Normal"/>
     <w:qFormat/>
     <w:rsid w:val="00F57C3E"/>
   </w:style>
-  <w:style w:type="paragraph" w:styleId="1">
+  <w:style w:type="paragraph" w:styleId="Heading1">
     <w:name w:val="heading 1"/>
-    <w:basedOn w:val="a"/>
-    <w:next w:val="a"/>
-    <w:link w:val="10"/>
+    <w:basedOn w:val="Normal"/>
+    <w:next w:val="Normal"/>
+    <w:link w:val="Heading1Char"/>
     <w:uiPriority w:val="9"/>
     <w:qFormat/>
     <w:rsid w:val="00F57C3E"/>
@@ -4591,11 +4494,11 @@
       <w:szCs w:val="22"/>
     </w:rPr>
   </w:style>
-  <w:style w:type="paragraph" w:styleId="2">
+  <w:style w:type="paragraph" w:styleId="Heading2">
     <w:name w:val="heading 2"/>
-    <w:basedOn w:val="a"/>
-    <w:next w:val="a"/>
-    <w:link w:val="20"/>
+    <w:basedOn w:val="Normal"/>
+    <w:next w:val="Normal"/>
+    <w:link w:val="Heading2Char"/>
     <w:uiPriority w:val="9"/>
     <w:unhideWhenUsed/>
     <w:qFormat/>
@@ -4616,11 +4519,11 @@
       <w:spacing w:val="15"/>
     </w:rPr>
   </w:style>
-  <w:style w:type="paragraph" w:styleId="3">
+  <w:style w:type="paragraph" w:styleId="Heading3">
     <w:name w:val="heading 3"/>
-    <w:basedOn w:val="a"/>
-    <w:next w:val="a"/>
-    <w:link w:val="30"/>
+    <w:basedOn w:val="Normal"/>
+    <w:next w:val="Normal"/>
+    <w:link w:val="Heading3Char"/>
     <w:uiPriority w:val="9"/>
     <w:unhideWhenUsed/>
     <w:qFormat/>
@@ -4638,11 +4541,11 @@
       <w:spacing w:val="15"/>
     </w:rPr>
   </w:style>
-  <w:style w:type="paragraph" w:styleId="4">
+  <w:style w:type="paragraph" w:styleId="Heading4">
     <w:name w:val="heading 4"/>
-    <w:basedOn w:val="a"/>
-    <w:next w:val="a"/>
-    <w:link w:val="40"/>
+    <w:basedOn w:val="Normal"/>
+    <w:next w:val="Normal"/>
+    <w:link w:val="Heading4Char"/>
     <w:uiPriority w:val="9"/>
     <w:unhideWhenUsed/>
     <w:qFormat/>
@@ -4660,11 +4563,11 @@
       <w:spacing w:val="10"/>
     </w:rPr>
   </w:style>
-  <w:style w:type="paragraph" w:styleId="5">
+  <w:style w:type="paragraph" w:styleId="Heading5">
     <w:name w:val="heading 5"/>
-    <w:basedOn w:val="a"/>
-    <w:next w:val="a"/>
-    <w:link w:val="50"/>
+    <w:basedOn w:val="Normal"/>
+    <w:next w:val="Normal"/>
+    <w:link w:val="Heading5Char"/>
     <w:uiPriority w:val="9"/>
     <w:unhideWhenUsed/>
     <w:qFormat/>
@@ -4682,11 +4585,11 @@
       <w:spacing w:val="10"/>
     </w:rPr>
   </w:style>
-  <w:style w:type="paragraph" w:styleId="6">
+  <w:style w:type="paragraph" w:styleId="Heading6">
     <w:name w:val="heading 6"/>
-    <w:basedOn w:val="a"/>
-    <w:next w:val="a"/>
-    <w:link w:val="60"/>
+    <w:basedOn w:val="Normal"/>
+    <w:next w:val="Normal"/>
+    <w:link w:val="Heading6Char"/>
     <w:uiPriority w:val="9"/>
     <w:semiHidden/>
     <w:unhideWhenUsed/>
@@ -4705,11 +4608,11 @@
       <w:spacing w:val="10"/>
     </w:rPr>
   </w:style>
-  <w:style w:type="paragraph" w:styleId="7">
+  <w:style w:type="paragraph" w:styleId="Heading7">
     <w:name w:val="heading 7"/>
-    <w:basedOn w:val="a"/>
-    <w:next w:val="a"/>
-    <w:link w:val="70"/>
+    <w:basedOn w:val="Normal"/>
+    <w:next w:val="Normal"/>
+    <w:link w:val="Heading7Char"/>
     <w:uiPriority w:val="9"/>
     <w:semiHidden/>
     <w:unhideWhenUsed/>
@@ -4725,11 +4628,11 @@
       <w:spacing w:val="10"/>
     </w:rPr>
   </w:style>
-  <w:style w:type="paragraph" w:styleId="8">
+  <w:style w:type="paragraph" w:styleId="Heading8">
     <w:name w:val="heading 8"/>
-    <w:basedOn w:val="a"/>
-    <w:next w:val="a"/>
-    <w:link w:val="80"/>
+    <w:basedOn w:val="Normal"/>
+    <w:next w:val="Normal"/>
+    <w:link w:val="Heading8Char"/>
     <w:uiPriority w:val="9"/>
     <w:semiHidden/>
     <w:unhideWhenUsed/>
@@ -4746,11 +4649,11 @@
       <w:szCs w:val="18"/>
     </w:rPr>
   </w:style>
-  <w:style w:type="paragraph" w:styleId="9">
+  <w:style w:type="paragraph" w:styleId="Heading9">
     <w:name w:val="heading 9"/>
-    <w:basedOn w:val="a"/>
-    <w:next w:val="a"/>
-    <w:link w:val="90"/>
+    <w:basedOn w:val="Normal"/>
+    <w:next w:val="Normal"/>
+    <w:link w:val="Heading9Char"/>
     <w:uiPriority w:val="9"/>
     <w:semiHidden/>
     <w:unhideWhenUsed/>
@@ -4769,13 +4672,13 @@
       <w:szCs w:val="18"/>
     </w:rPr>
   </w:style>
-  <w:style w:type="character" w:default="1" w:styleId="a0">
+  <w:style w:type="character" w:default="1" w:styleId="DefaultParagraphFont">
     <w:name w:val="Default Paragraph Font"/>
     <w:uiPriority w:val="1"/>
     <w:semiHidden/>
     <w:unhideWhenUsed/>
   </w:style>
-  <w:style w:type="table" w:default="1" w:styleId="a1">
+  <w:style w:type="table" w:default="1" w:styleId="TableNormal">
     <w:name w:val="Normal Table"/>
     <w:uiPriority w:val="99"/>
     <w:semiHidden/>
@@ -4790,16 +4693,16 @@
       </w:tblCellMar>
     </w:tblPr>
   </w:style>
-  <w:style w:type="numbering" w:default="1" w:styleId="a2">
+  <w:style w:type="numbering" w:default="1" w:styleId="NoList">
     <w:name w:val="No List"/>
     <w:uiPriority w:val="99"/>
     <w:semiHidden/>
     <w:unhideWhenUsed/>
   </w:style>
-  <w:style w:type="character" w:customStyle="1" w:styleId="10">
-    <w:name w:val="標題 1 字元"/>
-    <w:basedOn w:val="a0"/>
-    <w:link w:val="1"/>
+  <w:style w:type="character" w:customStyle="1" w:styleId="Heading1Char">
+    <w:name w:val="Heading 1 Char"/>
+    <w:basedOn w:val="DefaultParagraphFont"/>
+    <w:link w:val="Heading1"/>
     <w:uiPriority w:val="9"/>
     <w:rsid w:val="00F57C3E"/>
     <w:rPr>
@@ -4811,10 +4714,10 @@
       <w:shd w:val="clear" w:color="auto" w:fill="4472C4" w:themeFill="accent1"/>
     </w:rPr>
   </w:style>
-  <w:style w:type="character" w:customStyle="1" w:styleId="20">
-    <w:name w:val="標題 2 字元"/>
-    <w:basedOn w:val="a0"/>
-    <w:link w:val="2"/>
+  <w:style w:type="character" w:customStyle="1" w:styleId="Heading2Char">
+    <w:name w:val="Heading 2 Char"/>
+    <w:basedOn w:val="DefaultParagraphFont"/>
+    <w:link w:val="Heading2"/>
     <w:uiPriority w:val="9"/>
     <w:rsid w:val="00F57C3E"/>
     <w:rPr>
@@ -4823,10 +4726,10 @@
       <w:shd w:val="clear" w:color="auto" w:fill="D9E2F3" w:themeFill="accent1" w:themeFillTint="33"/>
     </w:rPr>
   </w:style>
-  <w:style w:type="paragraph" w:styleId="a3">
+  <w:style w:type="paragraph" w:styleId="Header">
     <w:name w:val="header"/>
-    <w:basedOn w:val="a"/>
-    <w:link w:val="a4"/>
+    <w:basedOn w:val="Normal"/>
+    <w:link w:val="HeaderChar"/>
     <w:uiPriority w:val="99"/>
     <w:unhideWhenUsed/>
     <w:rsid w:val="00F57C3E"/>
@@ -4838,10 +4741,10 @@
       <w:snapToGrid w:val="0"/>
     </w:pPr>
   </w:style>
-  <w:style w:type="character" w:customStyle="1" w:styleId="a4">
-    <w:name w:val="頁首 字元"/>
-    <w:basedOn w:val="a0"/>
-    <w:link w:val="a3"/>
+  <w:style w:type="character" w:customStyle="1" w:styleId="HeaderChar">
+    <w:name w:val="Header Char"/>
+    <w:basedOn w:val="DefaultParagraphFont"/>
+    <w:link w:val="Header"/>
     <w:uiPriority w:val="99"/>
     <w:rsid w:val="00F57C3E"/>
     <w:rPr>
@@ -4849,10 +4752,10 @@
       <w:szCs w:val="20"/>
     </w:rPr>
   </w:style>
-  <w:style w:type="paragraph" w:styleId="a5">
+  <w:style w:type="paragraph" w:styleId="Footer">
     <w:name w:val="footer"/>
-    <w:basedOn w:val="a"/>
-    <w:link w:val="a6"/>
+    <w:basedOn w:val="Normal"/>
+    <w:link w:val="FooterChar"/>
     <w:uiPriority w:val="99"/>
     <w:unhideWhenUsed/>
     <w:rsid w:val="00F57C3E"/>
@@ -4864,10 +4767,10 @@
       <w:snapToGrid w:val="0"/>
     </w:pPr>
   </w:style>
-  <w:style w:type="character" w:customStyle="1" w:styleId="a6">
-    <w:name w:val="頁尾 字元"/>
-    <w:basedOn w:val="a0"/>
-    <w:link w:val="a5"/>
+  <w:style w:type="character" w:customStyle="1" w:styleId="FooterChar">
+    <w:name w:val="Footer Char"/>
+    <w:basedOn w:val="DefaultParagraphFont"/>
+    <w:link w:val="Footer"/>
     <w:uiPriority w:val="99"/>
     <w:rsid w:val="00F57C3E"/>
     <w:rPr>
@@ -4875,10 +4778,10 @@
       <w:szCs w:val="20"/>
     </w:rPr>
   </w:style>
-  <w:style w:type="character" w:customStyle="1" w:styleId="30">
-    <w:name w:val="標題 3 字元"/>
-    <w:basedOn w:val="a0"/>
-    <w:link w:val="3"/>
+  <w:style w:type="character" w:customStyle="1" w:styleId="Heading3Char">
+    <w:name w:val="Heading 3 Char"/>
+    <w:basedOn w:val="DefaultParagraphFont"/>
+    <w:link w:val="Heading3"/>
     <w:uiPriority w:val="9"/>
     <w:rsid w:val="00F57C3E"/>
     <w:rPr>
@@ -4887,10 +4790,10 @@
       <w:spacing w:val="15"/>
     </w:rPr>
   </w:style>
-  <w:style w:type="character" w:customStyle="1" w:styleId="40">
-    <w:name w:val="標題 4 字元"/>
-    <w:basedOn w:val="a0"/>
-    <w:link w:val="4"/>
+  <w:style w:type="character" w:customStyle="1" w:styleId="Heading4Char">
+    <w:name w:val="Heading 4 Char"/>
+    <w:basedOn w:val="DefaultParagraphFont"/>
+    <w:link w:val="Heading4"/>
     <w:uiPriority w:val="9"/>
     <w:rsid w:val="00F57C3E"/>
     <w:rPr>
@@ -4899,10 +4802,10 @@
       <w:spacing w:val="10"/>
     </w:rPr>
   </w:style>
-  <w:style w:type="character" w:customStyle="1" w:styleId="50">
-    <w:name w:val="標題 5 字元"/>
-    <w:basedOn w:val="a0"/>
-    <w:link w:val="5"/>
+  <w:style w:type="character" w:customStyle="1" w:styleId="Heading5Char">
+    <w:name w:val="Heading 5 Char"/>
+    <w:basedOn w:val="DefaultParagraphFont"/>
+    <w:link w:val="Heading5"/>
     <w:uiPriority w:val="9"/>
     <w:rsid w:val="00F57C3E"/>
     <w:rPr>
@@ -4911,10 +4814,10 @@
       <w:spacing w:val="10"/>
     </w:rPr>
   </w:style>
-  <w:style w:type="character" w:customStyle="1" w:styleId="60">
-    <w:name w:val="標題 6 字元"/>
-    <w:basedOn w:val="a0"/>
-    <w:link w:val="6"/>
+  <w:style w:type="character" w:customStyle="1" w:styleId="Heading6Char">
+    <w:name w:val="Heading 6 Char"/>
+    <w:basedOn w:val="DefaultParagraphFont"/>
+    <w:link w:val="Heading6"/>
     <w:uiPriority w:val="9"/>
     <w:semiHidden/>
     <w:rsid w:val="00F57C3E"/>
@@ -4924,10 +4827,10 @@
       <w:spacing w:val="10"/>
     </w:rPr>
   </w:style>
-  <w:style w:type="character" w:customStyle="1" w:styleId="70">
-    <w:name w:val="標題 7 字元"/>
-    <w:basedOn w:val="a0"/>
-    <w:link w:val="7"/>
+  <w:style w:type="character" w:customStyle="1" w:styleId="Heading7Char">
+    <w:name w:val="Heading 7 Char"/>
+    <w:basedOn w:val="DefaultParagraphFont"/>
+    <w:link w:val="Heading7"/>
     <w:uiPriority w:val="9"/>
     <w:semiHidden/>
     <w:rsid w:val="00F57C3E"/>
@@ -4937,10 +4840,10 @@
       <w:spacing w:val="10"/>
     </w:rPr>
   </w:style>
-  <w:style w:type="character" w:customStyle="1" w:styleId="80">
-    <w:name w:val="標題 8 字元"/>
-    <w:basedOn w:val="a0"/>
-    <w:link w:val="8"/>
+  <w:style w:type="character" w:customStyle="1" w:styleId="Heading8Char">
+    <w:name w:val="Heading 8 Char"/>
+    <w:basedOn w:val="DefaultParagraphFont"/>
+    <w:link w:val="Heading8"/>
     <w:uiPriority w:val="9"/>
     <w:semiHidden/>
     <w:rsid w:val="00F57C3E"/>
@@ -4951,10 +4854,10 @@
       <w:szCs w:val="18"/>
     </w:rPr>
   </w:style>
-  <w:style w:type="character" w:customStyle="1" w:styleId="90">
-    <w:name w:val="標題 9 字元"/>
-    <w:basedOn w:val="a0"/>
-    <w:link w:val="9"/>
+  <w:style w:type="character" w:customStyle="1" w:styleId="Heading9Char">
+    <w:name w:val="Heading 9 Char"/>
+    <w:basedOn w:val="DefaultParagraphFont"/>
+    <w:link w:val="Heading9"/>
     <w:uiPriority w:val="9"/>
     <w:semiHidden/>
     <w:rsid w:val="00F57C3E"/>
@@ -4967,10 +4870,10 @@
       <w:szCs w:val="18"/>
     </w:rPr>
   </w:style>
-  <w:style w:type="paragraph" w:styleId="a7">
+  <w:style w:type="paragraph" w:styleId="Caption">
     <w:name w:val="caption"/>
-    <w:basedOn w:val="a"/>
-    <w:next w:val="a"/>
+    <w:basedOn w:val="Normal"/>
+    <w:next w:val="Normal"/>
     <w:uiPriority w:val="35"/>
     <w:semiHidden/>
     <w:unhideWhenUsed/>
@@ -4984,11 +4887,11 @@
       <w:szCs w:val="16"/>
     </w:rPr>
   </w:style>
-  <w:style w:type="paragraph" w:styleId="a8">
+  <w:style w:type="paragraph" w:styleId="Title">
     <w:name w:val="Title"/>
-    <w:basedOn w:val="a"/>
-    <w:next w:val="a"/>
-    <w:link w:val="a9"/>
+    <w:basedOn w:val="Normal"/>
+    <w:next w:val="Normal"/>
+    <w:link w:val="TitleChar"/>
     <w:uiPriority w:val="10"/>
     <w:qFormat/>
     <w:rsid w:val="00F57C3E"/>
@@ -5004,10 +4907,10 @@
       <w:szCs w:val="52"/>
     </w:rPr>
   </w:style>
-  <w:style w:type="character" w:customStyle="1" w:styleId="a9">
-    <w:name w:val="標題 字元"/>
-    <w:basedOn w:val="a0"/>
-    <w:link w:val="a8"/>
+  <w:style w:type="character" w:customStyle="1" w:styleId="TitleChar">
+    <w:name w:val="Title Char"/>
+    <w:basedOn w:val="DefaultParagraphFont"/>
+    <w:link w:val="Title"/>
     <w:uiPriority w:val="10"/>
     <w:rsid w:val="00F57C3E"/>
     <w:rPr>
@@ -5019,11 +4922,11 @@
       <w:szCs w:val="52"/>
     </w:rPr>
   </w:style>
-  <w:style w:type="paragraph" w:styleId="aa">
+  <w:style w:type="paragraph" w:styleId="Subtitle">
     <w:name w:val="Subtitle"/>
-    <w:basedOn w:val="a"/>
-    <w:next w:val="a"/>
-    <w:link w:val="ab"/>
+    <w:basedOn w:val="Normal"/>
+    <w:next w:val="Normal"/>
+    <w:link w:val="SubtitleChar"/>
     <w:uiPriority w:val="11"/>
     <w:qFormat/>
     <w:rsid w:val="00F57C3E"/>
@@ -5038,10 +4941,10 @@
       <w:szCs w:val="21"/>
     </w:rPr>
   </w:style>
-  <w:style w:type="character" w:customStyle="1" w:styleId="ab">
-    <w:name w:val="副標題 字元"/>
-    <w:basedOn w:val="a0"/>
-    <w:link w:val="aa"/>
+  <w:style w:type="character" w:customStyle="1" w:styleId="SubtitleChar">
+    <w:name w:val="Subtitle Char"/>
+    <w:basedOn w:val="DefaultParagraphFont"/>
+    <w:link w:val="Subtitle"/>
     <w:uiPriority w:val="11"/>
     <w:rsid w:val="00F57C3E"/>
     <w:rPr>
@@ -5052,7 +4955,7 @@
       <w:szCs w:val="21"/>
     </w:rPr>
   </w:style>
-  <w:style w:type="character" w:styleId="ac">
+  <w:style w:type="character" w:styleId="Strong">
     <w:name w:val="Strong"/>
     <w:uiPriority w:val="22"/>
     <w:qFormat/>
@@ -5062,7 +4965,7 @@
       <w:bCs/>
     </w:rPr>
   </w:style>
-  <w:style w:type="character" w:styleId="ad">
+  <w:style w:type="character" w:styleId="Emphasis">
     <w:name w:val="Emphasis"/>
     <w:uiPriority w:val="20"/>
     <w:qFormat/>
@@ -5073,7 +4976,7 @@
       <w:spacing w:val="5"/>
     </w:rPr>
   </w:style>
-  <w:style w:type="paragraph" w:styleId="ae">
+  <w:style w:type="paragraph" w:styleId="NoSpacing">
     <w:name w:val="No Spacing"/>
     <w:uiPriority w:val="1"/>
     <w:qFormat/>
@@ -5082,11 +4985,11 @@
       <w:spacing w:after="0" w:line="240" w:lineRule="auto"/>
     </w:pPr>
   </w:style>
-  <w:style w:type="paragraph" w:styleId="af">
+  <w:style w:type="paragraph" w:styleId="Quote">
     <w:name w:val="Quote"/>
-    <w:basedOn w:val="a"/>
-    <w:next w:val="a"/>
-    <w:link w:val="af0"/>
+    <w:basedOn w:val="Normal"/>
+    <w:next w:val="Normal"/>
+    <w:link w:val="QuoteChar"/>
     <w:uiPriority w:val="29"/>
     <w:qFormat/>
     <w:rsid w:val="00F57C3E"/>
@@ -5097,10 +5000,10 @@
       <w:szCs w:val="24"/>
     </w:rPr>
   </w:style>
-  <w:style w:type="character" w:customStyle="1" w:styleId="af0">
-    <w:name w:val="引文 字元"/>
-    <w:basedOn w:val="a0"/>
-    <w:link w:val="af"/>
+  <w:style w:type="character" w:customStyle="1" w:styleId="QuoteChar">
+    <w:name w:val="Quote Char"/>
+    <w:basedOn w:val="DefaultParagraphFont"/>
+    <w:link w:val="Quote"/>
     <w:uiPriority w:val="29"/>
     <w:rsid w:val="00F57C3E"/>
     <w:rPr>
@@ -5110,11 +5013,11 @@
       <w:szCs w:val="24"/>
     </w:rPr>
   </w:style>
-  <w:style w:type="paragraph" w:styleId="af1">
+  <w:style w:type="paragraph" w:styleId="IntenseQuote">
     <w:name w:val="Intense Quote"/>
-    <w:basedOn w:val="a"/>
-    <w:next w:val="a"/>
-    <w:link w:val="af2"/>
+    <w:basedOn w:val="Normal"/>
+    <w:next w:val="Normal"/>
+    <w:link w:val="IntenseQuoteChar"/>
     <w:uiPriority w:val="30"/>
     <w:qFormat/>
     <w:rsid w:val="00F57C3E"/>
@@ -5129,10 +5032,10 @@
       <w:szCs w:val="24"/>
     </w:rPr>
   </w:style>
-  <w:style w:type="character" w:customStyle="1" w:styleId="af2">
-    <w:name w:val="鮮明引文 字元"/>
-    <w:basedOn w:val="a0"/>
-    <w:link w:val="af1"/>
+  <w:style w:type="character" w:customStyle="1" w:styleId="IntenseQuoteChar">
+    <w:name w:val="Intense Quote Char"/>
+    <w:basedOn w:val="DefaultParagraphFont"/>
+    <w:link w:val="IntenseQuote"/>
     <w:uiPriority w:val="30"/>
     <w:rsid w:val="00F57C3E"/>
     <w:rPr>
@@ -5141,7 +5044,7 @@
       <w:szCs w:val="24"/>
     </w:rPr>
   </w:style>
-  <w:style w:type="character" w:styleId="af3">
+  <w:style w:type="character" w:styleId="SubtleEmphasis">
     <w:name w:val="Subtle Emphasis"/>
     <w:uiPriority w:val="19"/>
     <w:qFormat/>
@@ -5152,7 +5055,7 @@
       <w:color w:val="1F3763" w:themeColor="accent1" w:themeShade="7F"/>
     </w:rPr>
   </w:style>
-  <w:style w:type="character" w:styleId="af4">
+  <w:style w:type="character" w:styleId="IntenseEmphasis">
     <w:name w:val="Intense Emphasis"/>
     <w:uiPriority w:val="21"/>
     <w:qFormat/>
@@ -5165,7 +5068,7 @@
       <w:spacing w:val="10"/>
     </w:rPr>
   </w:style>
-  <w:style w:type="character" w:styleId="af5">
+  <w:style w:type="character" w:styleId="SubtleReference">
     <w:name w:val="Subtle Reference"/>
     <w:uiPriority w:val="31"/>
     <w:qFormat/>
@@ -5176,7 +5079,7 @@
       <w:color w:val="4472C4" w:themeColor="accent1"/>
     </w:rPr>
   </w:style>
-  <w:style w:type="character" w:styleId="af6">
+  <w:style w:type="character" w:styleId="IntenseReference">
     <w:name w:val="Intense Reference"/>
     <w:uiPriority w:val="32"/>
     <w:qFormat/>
@@ -5190,7 +5093,7 @@
       <w:color w:val="4472C4" w:themeColor="accent1"/>
     </w:rPr>
   </w:style>
-  <w:style w:type="character" w:styleId="af7">
+  <w:style w:type="character" w:styleId="BookTitle">
     <w:name w:val="Book Title"/>
     <w:uiPriority w:val="33"/>
     <w:qFormat/>
@@ -5203,10 +5106,10 @@
       <w:spacing w:val="0"/>
     </w:rPr>
   </w:style>
-  <w:style w:type="paragraph" w:styleId="af8">
+  <w:style w:type="paragraph" w:styleId="TOCHeading">
     <w:name w:val="TOC Heading"/>
-    <w:basedOn w:val="1"/>
-    <w:next w:val="a"/>
+    <w:basedOn w:val="Heading1"/>
+    <w:next w:val="Normal"/>
     <w:uiPriority w:val="39"/>
     <w:unhideWhenUsed/>
     <w:qFormat/>
@@ -5215,10 +5118,10 @@
       <w:outlineLvl w:val="9"/>
     </w:pPr>
   </w:style>
-  <w:style w:type="paragraph" w:styleId="21">
+  <w:style w:type="paragraph" w:styleId="TOC2">
     <w:name w:val="toc 2"/>
-    <w:basedOn w:val="a"/>
-    <w:next w:val="a"/>
+    <w:basedOn w:val="Normal"/>
+    <w:next w:val="Normal"/>
     <w:autoRedefine/>
     <w:uiPriority w:val="39"/>
     <w:unhideWhenUsed/>
@@ -5227,9 +5130,9 @@
       <w:ind w:leftChars="200" w:left="480"/>
     </w:pPr>
   </w:style>
-  <w:style w:type="character" w:styleId="af9">
+  <w:style w:type="character" w:styleId="Hyperlink">
     <w:name w:val="Hyperlink"/>
-    <w:basedOn w:val="a0"/>
+    <w:basedOn w:val="DefaultParagraphFont"/>
     <w:uiPriority w:val="99"/>
     <w:unhideWhenUsed/>
     <w:rsid w:val="00F57C3E"/>
@@ -5238,10 +5141,10 @@
       <w:u w:val="single"/>
     </w:rPr>
   </w:style>
-  <w:style w:type="paragraph" w:styleId="11">
+  <w:style w:type="paragraph" w:styleId="TOC1">
     <w:name w:val="toc 1"/>
-    <w:basedOn w:val="a"/>
-    <w:next w:val="a"/>
+    <w:basedOn w:val="Normal"/>
+    <w:next w:val="Normal"/>
     <w:autoRedefine/>
     <w:uiPriority w:val="39"/>
     <w:unhideWhenUsed/>
@@ -5255,10 +5158,10 @@
       <w:szCs w:val="22"/>
     </w:rPr>
   </w:style>
-  <w:style w:type="paragraph" w:styleId="31">
+  <w:style w:type="paragraph" w:styleId="TOC3">
     <w:name w:val="toc 3"/>
-    <w:basedOn w:val="a"/>
-    <w:next w:val="a"/>
+    <w:basedOn w:val="Normal"/>
+    <w:next w:val="Normal"/>
     <w:autoRedefine/>
     <w:uiPriority w:val="39"/>
     <w:unhideWhenUsed/>
@@ -5273,9 +5176,9 @@
       <w:szCs w:val="22"/>
     </w:rPr>
   </w:style>
-  <w:style w:type="character" w:styleId="afa">
+  <w:style w:type="character" w:styleId="UnresolvedMention">
     <w:name w:val="Unresolved Mention"/>
-    <w:basedOn w:val="a0"/>
+    <w:basedOn w:val="DefaultParagraphFont"/>
     <w:uiPriority w:val="99"/>
     <w:semiHidden/>
     <w:unhideWhenUsed/>
@@ -5285,9 +5188,9 @@
       <w:shd w:val="clear" w:color="auto" w:fill="E1DFDD"/>
     </w:rPr>
   </w:style>
-  <w:style w:type="paragraph" w:styleId="afb">
+  <w:style w:type="paragraph" w:styleId="ListParagraph">
     <w:name w:val="List Paragraph"/>
-    <w:basedOn w:val="a"/>
+    <w:basedOn w:val="Normal"/>
     <w:uiPriority w:val="34"/>
     <w:qFormat/>
     <w:rsid w:val="004F3B7D"/>
@@ -5295,9 +5198,9 @@
       <w:ind w:leftChars="200" w:left="480"/>
     </w:pPr>
   </w:style>
-  <w:style w:type="table" w:styleId="afc">
+  <w:style w:type="table" w:styleId="TableGrid">
     <w:name w:val="Table Grid"/>
-    <w:basedOn w:val="a1"/>
+    <w:basedOn w:val="TableNormal"/>
     <w:uiPriority w:val="39"/>
     <w:rsid w:val="00F40D5B"/>
     <w:pPr>
@@ -5314,10 +5217,10 @@
       </w:tblBorders>
     </w:tblPr>
   </w:style>
-  <w:style w:type="paragraph" w:styleId="afd">
+  <w:style w:type="paragraph" w:styleId="BalloonText">
     <w:name w:val="Balloon Text"/>
-    <w:basedOn w:val="a"/>
-    <w:link w:val="afe"/>
+    <w:basedOn w:val="Normal"/>
+    <w:link w:val="BalloonTextChar"/>
     <w:uiPriority w:val="99"/>
     <w:semiHidden/>
     <w:unhideWhenUsed/>
@@ -5331,10 +5234,10 @@
       <w:szCs w:val="18"/>
     </w:rPr>
   </w:style>
-  <w:style w:type="character" w:customStyle="1" w:styleId="afe">
-    <w:name w:val="註解方塊文字 字元"/>
-    <w:basedOn w:val="a0"/>
-    <w:link w:val="afd"/>
+  <w:style w:type="character" w:customStyle="1" w:styleId="BalloonTextChar">
+    <w:name w:val="Balloon Text Char"/>
+    <w:basedOn w:val="DefaultParagraphFont"/>
+    <w:link w:val="BalloonText"/>
     <w:uiPriority w:val="99"/>
     <w:semiHidden/>
     <w:rsid w:val="00041BEC"/>
@@ -5647,7 +5550,7 @@
 </file>
 
 <file path=customXml/itemProps1.xml><?xml version="1.0" encoding="utf-8"?>
-<ds:datastoreItem xmlns:ds="http://schemas.openxmlformats.org/officeDocument/2006/customXml" ds:itemID="{FD02606C-7617-4889-8F4E-9F9A548156A1}">
+<ds:datastoreItem xmlns:ds="http://schemas.openxmlformats.org/officeDocument/2006/customXml" ds:itemID="{6D37FF69-83A4-6C4E-BB70-D36CCC3D9CAB}">
   <ds:schemaRefs>
     <ds:schemaRef ds:uri="http://schemas.openxmlformats.org/officeDocument/2006/bibliography"/>
   </ds:schemaRefs>

</xml_diff>